<commit_message>
Rerun scripts on 2022-23 and 2023-24
with the new templates
</commit_message>
<xml_diff>
--- a/2022-23-NDT-Points-Standings-Spring.docx
+++ b/2022-23-NDT-Points-Standings-Spring.docx
@@ -435,6 +435,24 @@
             </w:r>
             <w:r>
               <w:t>0</w:t>
+            </w:r>
+          </w:p>
+          <w:p>
+            <w:pPr>
+              <w:tabs>
+                <w:tab w:val="left" w:leader="dot" w:pos="2880"/>
+              </w:tabs>
+            </w:pPr>
+            <w:r>
+              <w:t>District Map………………………………</w:t>
+            </w:r>
+            <w:proofErr w:type="gramStart"/>
+            <w:r>
+              <w:t>…..</w:t>
+            </w:r>
+            <w:proofErr w:type="gramEnd"/>
+            <w:r>
+              <w:t>11</w:t>
             </w:r>
           </w:p>
         </w:tc>
@@ -1058,7 +1076,7 @@
             <w:b/>
             <w:sz w:val="22"/>
           </w:rPr>
-          <w:t>http://nationaldebatetournament.org/subscriptions/</w:t>
+          <w:t>https://nationaldebatetournament.org/members/</w:t>
         </w:r>
       </w:hyperlink>
       <w:r>
@@ -1126,33 +1144,13 @@
               <w:rPr>
                 <w:sz w:val="22"/>
               </w:rPr>
-              <w:t>Danielle Leek, NDT Board of Trustees Treasurer</w:t>
-            </w:r>
-          </w:p>
-          <w:p>
-            <w:pPr>
+              <w:t>Aaron Kall</w:t>
+            </w:r>
+            <w:r>
               <w:rPr>
                 <w:sz w:val="22"/>
               </w:rPr>
-            </w:pPr>
-            <w:r>
-              <w:rPr>
-                <w:sz w:val="22"/>
-              </w:rPr>
-              <w:t>2217 Cambridge Dr SE</w:t>
-            </w:r>
-          </w:p>
-          <w:p>
-            <w:pPr>
-              <w:rPr>
-                <w:sz w:val="22"/>
-              </w:rPr>
-            </w:pPr>
-            <w:r>
-              <w:rPr>
-                <w:sz w:val="22"/>
-              </w:rPr>
-              <w:t>Grand Rapids, MI 49506</w:t>
+              <w:t>, NDT Board of Trustees Treasurer</w:t>
             </w:r>
           </w:p>
           <w:p>
@@ -1173,7 +1171,7 @@
                   <w:rStyle w:val="Hyperlink"/>
                   <w:sz w:val="22"/>
                 </w:rPr>
-                <w:t>nationaldebatetournament@gmail.com</w:t>
+                <w:t>akall@umich.edu</w:t>
               </w:r>
             </w:hyperlink>
             <w:r>
@@ -1211,7 +1209,27 @@
               <w:rPr>
                 <w:sz w:val="22"/>
               </w:rPr>
-              <w:t>Dr. James Pratt, AFA Executive Secretary</w:t>
+              <w:t xml:space="preserve">John </w:t>
+            </w:r>
+            <w:proofErr w:type="spellStart"/>
+            <w:r>
+              <w:rPr>
+                <w:sz w:val="22"/>
+              </w:rPr>
+              <w:t>Katsulas</w:t>
+            </w:r>
+            <w:proofErr w:type="spellEnd"/>
+            <w:r>
+              <w:rPr>
+                <w:sz w:val="22"/>
+              </w:rPr>
+              <w:t xml:space="preserve">, AFA </w:t>
+            </w:r>
+            <w:r>
+              <w:rPr>
+                <w:sz w:val="22"/>
+              </w:rPr>
+              <w:t>Treasurer</w:t>
             </w:r>
           </w:p>
           <w:p>
@@ -1224,7 +1242,7 @@
               <w:rPr>
                 <w:sz w:val="22"/>
               </w:rPr>
-              <w:t>Speech Communication and Theater Department</w:t>
+              <w:t>St. Mary's Hall S360A</w:t>
             </w:r>
           </w:p>
           <w:p>
@@ -1237,7 +1255,7 @@
               <w:rPr>
                 <w:sz w:val="22"/>
               </w:rPr>
-              <w:t>410 South 3rd Street</w:t>
+              <w:t>140 Commonwealth Avenue</w:t>
             </w:r>
           </w:p>
           <w:p>
@@ -1250,7 +1268,7 @@
               <w:rPr>
                 <w:sz w:val="22"/>
               </w:rPr>
-              <w:t>University of Wisconsin</w:t>
+              <w:t>Chestnut Hill, MA 02467-3859</w:t>
             </w:r>
           </w:p>
           <w:p>
@@ -1263,20 +1281,19 @@
               <w:rPr>
                 <w:sz w:val="22"/>
               </w:rPr>
-              <w:t>River Falls, WI 54022-5001</w:t>
-            </w:r>
-          </w:p>
-          <w:p>
-            <w:pPr>
+              <w:t xml:space="preserve">Office: </w:t>
+            </w:r>
+            <w:r>
               <w:rPr>
                 <w:sz w:val="22"/>
               </w:rPr>
-            </w:pPr>
+              <w:t>617-552-4280</w:t>
+            </w:r>
             <w:r>
               <w:rPr>
                 <w:sz w:val="22"/>
               </w:rPr>
-              <w:t xml:space="preserve">Office: 715-425-3198; Email: </w:t>
+              <w:t xml:space="preserve">; Email: </w:t>
             </w:r>
             <w:hyperlink r:id="rId13" w:history="1">
               <w:r>
@@ -1284,7 +1301,7 @@
                   <w:rStyle w:val="Hyperlink"/>
                   <w:sz w:val="22"/>
                 </w:rPr>
-                <w:t>james.w.pratt@uwrf.edu</w:t>
+                <w:t>john.katsulas@bc.edu</w:t>
               </w:r>
             </w:hyperlink>
             <w:r>
@@ -1293,6 +1310,22 @@
               </w:rPr>
               <w:t xml:space="preserve"> </w:t>
             </w:r>
+          </w:p>
+          <w:p>
+            <w:pPr>
+              <w:rPr>
+                <w:sz w:val="22"/>
+              </w:rPr>
+            </w:pPr>
+            <w:hyperlink r:id="rId14" w:history="1">
+              <w:r>
+                <w:rPr>
+                  <w:rStyle w:val="Hyperlink"/>
+                  <w:sz w:val="22"/>
+                </w:rPr>
+                <w:t>https://www.americanforensicsassoc.org/</w:t>
+              </w:r>
+            </w:hyperlink>
           </w:p>
           <w:p>
             <w:pPr>
@@ -15259,7 +15292,23 @@
         <w:ind w:left="720"/>
       </w:pPr>
       <w:r>
-        <w:t>(i) Breakout rounds (where the teams with the best records do not advance to elims) do not count for points.</w:t>
+        <w:t>(</w:t>
+      </w:r>
+      <w:proofErr w:type="spellStart"/>
+      <w:r>
+        <w:t>i</w:t>
+      </w:r>
+      <w:proofErr w:type="spellEnd"/>
+      <w:r>
+        <w:t xml:space="preserve">) Breakout rounds (where the teams with the best records do not advance to </w:t>
+      </w:r>
+      <w:proofErr w:type="spellStart"/>
+      <w:r>
+        <w:t>elims</w:t>
+      </w:r>
+      <w:proofErr w:type="spellEnd"/>
+      <w:r>
+        <w:t>) do not count for points.</w:t>
       </w:r>
     </w:p>
     <w:p>
@@ -16215,14 +16264,99 @@
         </w:rPr>
       </w:pPr>
     </w:p>
+    <w:p>
+      <w:pPr>
+        <w:rPr>
+          <w:sz w:val="12"/>
+        </w:rPr>
+      </w:pPr>
+      <w:r>
+        <w:rPr>
+          <w:sz w:val="12"/>
+        </w:rPr>
+        <w:br w:type="page"/>
+      </w:r>
+    </w:p>
+    <w:p>
+      <w:pPr>
+        <w:pStyle w:val="Heading1"/>
+      </w:pPr>
+      <w:r>
+        <w:lastRenderedPageBreak/>
+        <w:t>NDT District Map</w:t>
+      </w:r>
+    </w:p>
+    <w:p>
+      <w:pPr>
+        <w:rPr>
+          <w:sz w:val="12"/>
+        </w:rPr>
+      </w:pPr>
+      <w:r>
+        <w:rPr>
+          <w:noProof/>
+        </w:rPr>
+        <w:drawing>
+          <wp:inline distT="0" distB="0" distL="0" distR="0" wp14:anchorId="51094A25" wp14:editId="59E3F766">
+            <wp:extent cx="6858000" cy="4575218"/>
+            <wp:effectExtent l="0" t="0" r="0" b="0"/>
+            <wp:docPr id="1" name="Picture 1"/>
+            <wp:cNvGraphicFramePr>
+              <a:graphicFrameLocks xmlns:a="http://schemas.openxmlformats.org/drawingml/2006/main" noChangeAspect="1"/>
+            </wp:cNvGraphicFramePr>
+            <a:graphic xmlns:a="http://schemas.openxmlformats.org/drawingml/2006/main">
+              <a:graphicData uri="http://schemas.openxmlformats.org/drawingml/2006/picture">
+                <pic:pic xmlns:pic="http://schemas.openxmlformats.org/drawingml/2006/picture">
+                  <pic:nvPicPr>
+                    <pic:cNvPr id="1" name="Picture 1"/>
+                    <pic:cNvPicPr>
+                      <a:picLocks noChangeAspect="1" noChangeArrowheads="1"/>
+                    </pic:cNvPicPr>
+                  </pic:nvPicPr>
+                  <pic:blipFill rotWithShape="1">
+                    <a:blip r:embed="rId23">
+                      <a:extLst>
+                        <a:ext uri="{28A0092B-C50C-407E-A947-70E740481C1C}">
+                          <a14:useLocalDpi xmlns:a14="http://schemas.microsoft.com/office/drawing/2010/main" val="0"/>
+                        </a:ext>
+                      </a:extLst>
+                    </a:blip>
+                    <a:srcRect t="14442"/>
+                    <a:stretch/>
+                  </pic:blipFill>
+                  <pic:spPr bwMode="auto">
+                    <a:xfrm>
+                      <a:off x="0" y="0"/>
+                      <a:ext cx="6858000" cy="4575218"/>
+                    </a:xfrm>
+                    <a:prstGeom prst="rect">
+                      <a:avLst/>
+                    </a:prstGeom>
+                    <a:noFill/>
+                    <a:ln>
+                      <a:noFill/>
+                    </a:ln>
+                    <a:extLst>
+                      <a:ext uri="{53640926-AAD7-44D8-BBD7-CCE9431645EC}">
+                        <a14:shadowObscured xmlns:a14="http://schemas.microsoft.com/office/drawing/2010/main"/>
+                      </a:ext>
+                    </a:extLst>
+                  </pic:spPr>
+                </pic:pic>
+              </a:graphicData>
+            </a:graphic>
+          </wp:inline>
+        </w:drawing>
+      </w:r>
+    </w:p>
     <w:p/>
     <w:sectPr>
-      <w:headerReference w:type="even" r:id="rId14"/>
-      <w:headerReference w:type="default" r:id="rId15"/>
-      <w:footerReference w:type="even" r:id="rId16"/>
-      <w:footerReference w:type="default" r:id="rId17"/>
-      <w:headerReference w:type="first" r:id="rId18"/>
-      <w:footerReference w:type="first" r:id="rId19"/>
+      <w:headerReference w:type="even" r:id="rId15"/>
+      <w:headerReference w:type="default" r:id="rId16"/>
+      <w:footerReference w:type="even" r:id="rId17"/>
+      <w:footerReference w:type="default" r:id="rId18"/>
+      <w:headerReference w:type="first" r:id="rId19"/>
+      <w:footerReference w:type="first" r:id="rId20"/>
       <w:type w:val="continuous"/>
       <w:pgSz w:w="12240" w:h="15840"/>
       <w:pgMar w:top="1008" w:right="720" w:bottom="864" w:left="864" w:header="720" w:footer="576" w:gutter="0"/>
@@ -21187,6 +21321,18 @@
     <w:uiPriority w:val="99"/>
     <w:rsid w:val="00887B3E"/>
   </w:style>
+  <w:style w:type="character" w:styleId="UnresolvedMention">
+    <w:name w:val="Unresolved Mention"/>
+    <w:basedOn w:val="DefaultParagraphFont"/>
+    <w:uiPriority w:val="99"/>
+    <w:semiHidden/>
+    <w:unhideWhenUsed/>
+    <w:rsid w:val="00021E8A"/>
+    <w:rPr>
+      <w:color w:val="605E5C"/>
+      <w:shd w:val="clear" w:color="auto" w:fill="E1DFDD"/>
+    </w:rPr>
+  </w:style>
 </w:styles>
 </file>
 

</xml_diff>